<commit_message>
feat: some improvements were added in several sections on backend side [v1]
</commit_message>
<xml_diff>
--- a/public/compiled.docx
+++ b/public/compiled.docx
@@ -19,6 +19,77 @@
           <w:szCs w:val="32"/>
         </w:rPr>
         <w:t xml:space="preserve">Hello, Soporte!</w:t>
+      </w:r>
+    </w:p>
+    <w:p>
+      <w:pPr>
+        <w:rPr>
+          <w:b/>
+          <w:bCs/>
+          <w:sz w:val="32"/>
+          <w:szCs w:val="32"/>
+        </w:rPr>
+      </w:pPr>
+    </w:p>
+    <w:p>
+      <w:pPr>
+        <w:rPr>
+          <w:b/>
+          <w:bCs/>
+          <w:sz w:val="32"/>
+          <w:szCs w:val="32"/>
+        </w:rPr>
+      </w:pPr>
+    </w:p>
+    <w:p>
+      <w:pPr>
+        <w:rPr>
+          <w:rFonts w:ascii="Cambria" w:hAnsi="Cambria"/>
+          <w:sz w:val="32"/>
+          <w:szCs w:val="32"/>
+        </w:rPr>
+      </w:pPr>
+      <w:r>
+        <w:rPr>
+          <w:rFonts w:ascii="ACADEMY ENGRAVED LET PLAIN:1.0" w:hAnsi="ACADEMY ENGRAVED LET PLAIN:1.0"/>
+          <w:sz w:val="32"/>
+          <w:szCs w:val="32"/>
+        </w:rPr>
+        <w:t xml:space="preserve">Administrador de base de datos </w:t>
+      </w:r>
+      <w:r>
+        <w:rPr>
+          <w:rFonts w:ascii="Cambria" w:hAnsi="Cambria"/>
+          <w:sz w:val="32"/>
+          <w:szCs w:val="32"/>
+        </w:rPr>
+        <w:t xml:space="preserve">MongoDB para Github.</w:t>
+      </w:r>
+    </w:p>
+    <w:p>
+      <w:pPr>
+        <w:rPr>
+          <w:rFonts w:ascii="Cambria" w:hAnsi="Cambria"/>
+          <w:sz w:val="32"/>
+          <w:szCs w:val="32"/>
+        </w:rPr>
+      </w:pPr>
+    </w:p>
+    <w:p>
+      <w:pPr>
+        <w:rPr>
+          <w:rFonts w:ascii="Al Tarikh" w:hAnsi="Al Tarikh" w:cs="Al Tarikh" w:hint="cs"/>
+          <w:sz w:val="32"/>
+          <w:szCs w:val="32"/>
+        </w:rPr>
+      </w:pPr>
+      <w:r>
+        <w:rPr>
+          <w:rFonts w:ascii="Cambria" w:hAnsi="Cambria"/>
+          <w:sz w:val="32"/>
+          <w:szCs w:val="32"/>
+        </w:rPr>
+        <w:t xml:space="preserve">Prueba de Compilador DocxSerializer.</w:t>
       </w:r>
     </w:p>
     <w:sectPr>

</xml_diff>